<commit_message>
Update Pitch Outline( James Feedback)
</commit_message>
<xml_diff>
--- a/Proposal Pitch/Pitch Outline.docx
+++ b/Proposal Pitch/Pitch Outline.docx
@@ -154,7 +154,17 @@
     <w:p/>
     <w:p/>
     <w:p>
-      <w:r>
+      <w:pPr>
+        <w:rPr>
+          <w:sz w:val="26"/>
+          <w:szCs w:val="26"/>
+        </w:rPr>
+      </w:pPr>
+      <w:r>
+        <w:rPr>
+          <w:sz w:val="26"/>
+          <w:szCs w:val="26"/>
+        </w:rPr>
         <w:t>Prompts from slides:</w:t>
       </w:r>
     </w:p>
@@ -171,8 +181,6 @@
       </w:r>
       <w:r>
         <w:br/>
-      </w:r>
-      <w:r>
         <w:t>• Before and after</w:t>
       </w:r>
       <w:r>
@@ -196,8 +204,6 @@
       </w:r>
       <w:r>
         <w:br/>
-      </w:r>
-      <w:r>
         <w:t>• Our services vs. our competitors</w:t>
       </w:r>
       <w:r>
@@ -212,8 +218,6 @@
       </w:r>
       <w:r>
         <w:br/>
-      </w:r>
-      <w:r>
         <w:t>• Weekly project schedule</w:t>
       </w:r>
       <w:r>
@@ -231,8 +235,6 @@
       </w:r>
       <w:r>
         <w:br/>
-      </w:r>
-      <w:r>
         <w:t>• Increasing or decreasing importance</w:t>
       </w:r>
       <w:r>
@@ -244,8 +246,6 @@
       </w:r>
       <w:r>
         <w:br/>
-      </w:r>
-      <w:r>
         <w:t>• Top 3 things to remember</w:t>
       </w:r>
       <w:r>
@@ -262,7 +262,25 @@
         <w:t xml:space="preserve">- </w:t>
       </w:r>
     </w:p>
-    <w:p/>
+    <w:p>
+      <w:r>
+        <w:t>You’ve been through the 1</w:t>
+      </w:r>
+      <w:r>
+        <w:rPr>
+          <w:vertAlign w:val="superscript"/>
+        </w:rPr>
+        <w:t>st</w:t>
+      </w:r>
+      <w:r>
+        <w:t xml:space="preserve"> phase and you’re up against 4 other companies. Try to make some </w:t>
+      </w:r>
+      <w:proofErr w:type="gramStart"/>
+      <w:r>
+        <w:t>bread</w:t>
+      </w:r>
+      <w:proofErr w:type="gramEnd"/>
+    </w:p>
     <w:p/>
     <w:p>
       <w:pPr>
@@ -279,6 +297,50 @@
     <w:p/>
     <w:p>
       <w:r>
+        <w:t>Things to keep in mind from Mr. Phillips himself:</w:t>
+      </w:r>
+    </w:p>
+    <w:p>
+      <w:pPr>
+        <w:rPr>
+          <w:rStyle w:val="SubtleReference"/>
+        </w:rPr>
+      </w:pPr>
+      <w:r>
+        <w:rPr>
+          <w:rStyle w:val="SubtleReference"/>
+        </w:rPr>
+        <w:t xml:space="preserve">You’ve been through the 1st phase and you’re up against 4 other companies. </w:t>
+      </w:r>
+      <w:r>
+        <w:rPr>
+          <w:rStyle w:val="SubtleReference"/>
+        </w:rPr>
+        <w:t>Try to take home that paycheck</w:t>
+      </w:r>
+      <w:r>
+        <w:rPr>
+          <w:rStyle w:val="SubtleReference"/>
+        </w:rPr>
+        <w:t>.</w:t>
+      </w:r>
+    </w:p>
+    <w:p>
+      <w:pPr>
+        <w:rPr>
+          <w:rStyle w:val="SubtleReference"/>
+        </w:rPr>
+      </w:pPr>
+      <w:r>
+        <w:rPr>
+          <w:rStyle w:val="SubtleReference"/>
+        </w:rPr>
+        <w:t>Keep in mind your audience (City officials/accounting/CTO) be specific enough to tell them you know what you’re saying but general enough to not get lost in the jargon.</w:t>
+      </w:r>
+    </w:p>
+    <w:p/>
+    <w:p>
+      <w:r>
         <w:t>Step 1</w:t>
       </w:r>
       <w:r>
@@ -299,10 +361,7 @@
         <w:ind w:firstLine="720"/>
       </w:pPr>
       <w:r>
-        <w:t xml:space="preserve">Hook: Mention </w:t>
-      </w:r>
-      <w:r>
-        <w:t>o</w:t>
+        <w:t>Hook: Mention o</w:t>
       </w:r>
       <w:r>
         <w:t>ver 90% of municipal networks are accessible without consent</w:t>
@@ -316,10 +375,7 @@
         <w:ind w:firstLine="720"/>
       </w:pPr>
       <w:r>
-        <w:t>Overview of presentation</w:t>
-      </w:r>
-      <w:r>
-        <w:t xml:space="preserve">?? (mention what we’re </w:t>
+        <w:t xml:space="preserve">Overview of presentation?? (mention what we’re </w:t>
       </w:r>
       <w:proofErr w:type="spellStart"/>
       <w:r>
@@ -366,11 +422,49 @@
       </w:r>
     </w:p>
     <w:p>
+      <w:r>
+        <w:t>(## and ** are changes suggested by James)</w:t>
+      </w:r>
+    </w:p>
+    <w:p/>
+    <w:p>
       <w:pPr>
         <w:ind w:firstLine="720"/>
-      </w:pPr>
-      <w:r>
-        <w:t>Problem Domain</w:t>
+        <w:rPr>
+          <w:strike/>
+        </w:rPr>
+      </w:pPr>
+      <w:r>
+        <w:rPr>
+          <w:strike/>
+        </w:rPr>
+        <w:t xml:space="preserve">Problem </w:t>
+      </w:r>
+      <w:proofErr w:type="gramStart"/>
+      <w:r>
+        <w:rPr>
+          <w:strike/>
+        </w:rPr>
+        <w:t>Domain</w:t>
+      </w:r>
+      <w:r>
+        <w:rPr>
+          <w:strike/>
+        </w:rPr>
+        <w:t xml:space="preserve">  </w:t>
+      </w:r>
+      <w:r>
+        <w:t>#</w:t>
+      </w:r>
+      <w:proofErr w:type="gramEnd"/>
+      <w:r>
+        <w:t>#james says</w:t>
+      </w:r>
+      <w:r>
+        <w:t xml:space="preserve"> </w:t>
+      </w:r>
+      <w:r>
+        <w:t>last point in opening is already problem domain</w:t>
       </w:r>
     </w:p>
     <w:p>
@@ -391,7 +485,59 @@
         <w:ind w:firstLine="720"/>
       </w:pPr>
       <w:r>
+        <w:t>**Benefits**</w:t>
+      </w:r>
+    </w:p>
+    <w:p>
+      <w:pPr>
+        <w:ind w:firstLine="720"/>
+      </w:pPr>
+      <w:r>
+        <w:rPr>
+          <w:strike/>
+        </w:rPr>
         <w:t>Contingency Plan??</w:t>
+      </w:r>
+      <w:r>
+        <w:rPr>
+          <w:strike/>
+        </w:rPr>
+        <w:t xml:space="preserve"> </w:t>
+      </w:r>
+      <w:r>
+        <w:t xml:space="preserve">  ## </w:t>
+      </w:r>
+      <w:proofErr w:type="spellStart"/>
+      <w:r>
+        <w:t>james</w:t>
+      </w:r>
+      <w:proofErr w:type="spellEnd"/>
+      <w:r>
+        <w:t xml:space="preserve"> says contingency plan is probably not needed</w:t>
+      </w:r>
+    </w:p>
+    <w:p>
+      <w:pPr>
+        <w:ind w:firstLine="720"/>
+      </w:pPr>
+      <w:r>
+        <w:t xml:space="preserve">**Scope &amp; cost </w:t>
+      </w:r>
+      <w:proofErr w:type="gramStart"/>
+      <w:r>
+        <w:t>of  project</w:t>
+      </w:r>
+      <w:proofErr w:type="gramEnd"/>
+      <w:r>
+        <w:t>**</w:t>
+      </w:r>
+    </w:p>
+    <w:p>
+      <w:pPr>
+        <w:ind w:firstLine="720"/>
+      </w:pPr>
+      <w:r>
+        <w:t xml:space="preserve">**Staff Competency** ## why should the city choose you over other companies?? </w:t>
       </w:r>
     </w:p>
     <w:p>
@@ -1054,6 +1200,7 @@
   <w:style w:type="character" w:default="1" w:styleId="DefaultParagraphFont">
     <w:name w:val="Default Paragraph Font"/>
     <w:uiPriority w:val="1"/>
+    <w:semiHidden/>
     <w:unhideWhenUsed/>
   </w:style>
   <w:style w:type="table" w:default="1" w:styleId="TableNormal">
@@ -1365,6 +1512,29 @@
       <w:smallCaps/>
       <w:color w:val="0F4761" w:themeColor="accent1" w:themeShade="BF"/>
       <w:spacing w:val="5"/>
+    </w:rPr>
+  </w:style>
+  <w:style w:type="character" w:styleId="SubtleEmphasis">
+    <w:name w:val="Subtle Emphasis"/>
+    <w:basedOn w:val="DefaultParagraphFont"/>
+    <w:uiPriority w:val="19"/>
+    <w:qFormat/>
+    <w:rsid w:val="00184F8E"/>
+    <w:rPr>
+      <w:i/>
+      <w:iCs/>
+      <w:color w:val="404040" w:themeColor="text1" w:themeTint="BF"/>
+    </w:rPr>
+  </w:style>
+  <w:style w:type="character" w:styleId="SubtleReference">
+    <w:name w:val="Subtle Reference"/>
+    <w:basedOn w:val="DefaultParagraphFont"/>
+    <w:uiPriority w:val="31"/>
+    <w:qFormat/>
+    <w:rsid w:val="00184F8E"/>
+    <w:rPr>
+      <w:smallCaps/>
+      <w:color w:val="5A5A5A" w:themeColor="text1" w:themeTint="A5"/>
     </w:rPr>
   </w:style>
 </w:styles>

</xml_diff>